<commit_message>
Cleanup and preparation for testing
</commit_message>
<xml_diff>
--- a/UseCaseDocs_ContactApp.docx
+++ b/UseCaseDocs_ContactApp.docx
@@ -2059,7 +2059,10 @@
               </w:numPr>
             </w:pPr>
             <w:r>
-              <w:t>End User selects Search Contact from menu, triggering search</w:t>
+              <w:t xml:space="preserve">End User selects Search Contact from menu, </w:t>
+            </w:r>
+            <w:r>
+              <w:t>opening dropdown</w:t>
             </w:r>
           </w:p>
           <w:p>
@@ -2637,7 +2640,10 @@
               </w:numPr>
             </w:pPr>
             <w:r>
-              <w:t>End User selects Modify Contact from menu, triggering search</w:t>
+              <w:t>End User selects Modify Contact from menu</w:t>
+            </w:r>
+            <w:r>
+              <w:t>, opening dropdown</w:t>
             </w:r>
           </w:p>
           <w:p>
@@ -3212,6 +3218,17 @@
               </w:numPr>
             </w:pPr>
             <w:r>
+              <w:t>User enters Record ID</w:t>
+            </w:r>
+          </w:p>
+          <w:p>
+            <w:pPr>
+              <w:numPr>
+                <w:ilvl w:val="0"/>
+                <w:numId w:val="1"/>
+              </w:numPr>
+            </w:pPr>
+            <w:r>
               <w:t>User enters new information for field</w:t>
             </w:r>
           </w:p>
@@ -3398,13 +3415,7 @@
               <w:rPr>
                 <w:color w:val="FFFFFF" w:themeColor="background1"/>
               </w:rPr>
-              <w:t>Modify</w:t>
-            </w:r>
-            <w:r>
-              <w:rPr>
-                <w:color w:val="FFFFFF" w:themeColor="background1"/>
-              </w:rPr>
-              <w:t xml:space="preserve"> Last Name</w:t>
+              <w:t>Modify Last Name</w:t>
             </w:r>
           </w:p>
         </w:tc>
@@ -3776,6 +3787,17 @@
             <w:tcW w:w="3943" w:type="pct"/>
             <w:gridSpan w:val="3"/>
           </w:tcPr>
+          <w:p>
+            <w:pPr>
+              <w:numPr>
+                <w:ilvl w:val="0"/>
+                <w:numId w:val="1"/>
+              </w:numPr>
+            </w:pPr>
+            <w:r>
+              <w:t>User enters Record ID</w:t>
+            </w:r>
+          </w:p>
           <w:p>
             <w:pPr>
               <w:numPr>
@@ -3976,13 +3998,7 @@
               <w:rPr>
                 <w:color w:val="FFFFFF" w:themeColor="background1"/>
               </w:rPr>
-              <w:t>Modify</w:t>
-            </w:r>
-            <w:r>
-              <w:rPr>
-                <w:color w:val="FFFFFF" w:themeColor="background1"/>
-              </w:rPr>
-              <w:t xml:space="preserve"> Address</w:t>
+              <w:t>Modify Address</w:t>
             </w:r>
           </w:p>
         </w:tc>
@@ -4176,10 +4192,7 @@
           </w:tcPr>
           <w:p>
             <w:r>
-              <w:t xml:space="preserve">End User wants to modify an existing contact’s </w:t>
-            </w:r>
-            <w:r>
-              <w:t>Address</w:t>
+              <w:t>End User wants to modify an existing contact’s Address</w:t>
             </w:r>
           </w:p>
         </w:tc>
@@ -4274,10 +4287,7 @@
               <w:t xml:space="preserve">User has selected Modify </w:t>
             </w:r>
             <w:r>
-              <w:t xml:space="preserve">&amp; </w:t>
-            </w:r>
-            <w:r>
-              <w:t>Address</w:t>
+              <w:t>&amp; Address</w:t>
             </w:r>
           </w:p>
         </w:tc>
@@ -4345,6 +4355,17 @@
             <w:tcW w:w="3943" w:type="pct"/>
             <w:gridSpan w:val="3"/>
           </w:tcPr>
+          <w:p>
+            <w:pPr>
+              <w:numPr>
+                <w:ilvl w:val="0"/>
+                <w:numId w:val="1"/>
+              </w:numPr>
+            </w:pPr>
+            <w:r>
+              <w:t>User enters Record ID</w:t>
+            </w:r>
+          </w:p>
           <w:p>
             <w:pPr>
               <w:numPr>
@@ -4539,13 +4560,7 @@
               <w:rPr>
                 <w:color w:val="FFFFFF" w:themeColor="background1"/>
               </w:rPr>
-              <w:t>Modify</w:t>
-            </w:r>
-            <w:r>
-              <w:rPr>
-                <w:color w:val="FFFFFF" w:themeColor="background1"/>
-              </w:rPr>
-              <w:t xml:space="preserve"> City</w:t>
+              <w:t>Modify City</w:t>
             </w:r>
           </w:p>
         </w:tc>
@@ -4745,10 +4760,7 @@
           </w:tcPr>
           <w:p>
             <w:r>
-              <w:t xml:space="preserve">End User wants to modify an existing contact’s </w:t>
-            </w:r>
-            <w:r>
-              <w:t>City</w:t>
+              <w:t>End User wants to modify an existing contact’s City</w:t>
             </w:r>
           </w:p>
         </w:tc>
@@ -4911,6 +4923,17 @@
             <w:tcW w:w="3943" w:type="pct"/>
             <w:gridSpan w:val="3"/>
           </w:tcPr>
+          <w:p>
+            <w:pPr>
+              <w:numPr>
+                <w:ilvl w:val="0"/>
+                <w:numId w:val="1"/>
+              </w:numPr>
+            </w:pPr>
+            <w:r>
+              <w:t>User enters Record ID</w:t>
+            </w:r>
+          </w:p>
           <w:p>
             <w:pPr>
               <w:numPr>
@@ -5111,13 +5134,7 @@
               <w:rPr>
                 <w:color w:val="FFFFFF" w:themeColor="background1"/>
               </w:rPr>
-              <w:t>Modify</w:t>
-            </w:r>
-            <w:r>
-              <w:rPr>
-                <w:color w:val="FFFFFF" w:themeColor="background1"/>
-              </w:rPr>
-              <w:t xml:space="preserve"> State</w:t>
+              <w:t>Modify State</w:t>
             </w:r>
           </w:p>
         </w:tc>
@@ -5317,10 +5334,7 @@
           </w:tcPr>
           <w:p>
             <w:r>
-              <w:t xml:space="preserve">End User wants to modify an existing contact’s </w:t>
-            </w:r>
-            <w:r>
-              <w:t>State</w:t>
+              <w:t>End User wants to modify an existing contact’s State</w:t>
             </w:r>
           </w:p>
         </w:tc>
@@ -5483,6 +5497,17 @@
             <w:tcW w:w="3943" w:type="pct"/>
             <w:gridSpan w:val="3"/>
           </w:tcPr>
+          <w:p>
+            <w:pPr>
+              <w:numPr>
+                <w:ilvl w:val="0"/>
+                <w:numId w:val="1"/>
+              </w:numPr>
+            </w:pPr>
+            <w:r>
+              <w:t>User enters Record ID</w:t>
+            </w:r>
+          </w:p>
           <w:p>
             <w:pPr>
               <w:numPr>
@@ -5677,13 +5702,7 @@
               <w:rPr>
                 <w:color w:val="FFFFFF" w:themeColor="background1"/>
               </w:rPr>
-              <w:t>Modify</w:t>
-            </w:r>
-            <w:r>
-              <w:rPr>
-                <w:color w:val="FFFFFF" w:themeColor="background1"/>
-              </w:rPr>
-              <w:t xml:space="preserve"> Zip Code</w:t>
+              <w:t>Modify Zip Code</w:t>
             </w:r>
           </w:p>
         </w:tc>
@@ -6046,6 +6065,17 @@
             <w:tcW w:w="3943" w:type="pct"/>
             <w:gridSpan w:val="3"/>
           </w:tcPr>
+          <w:p>
+            <w:pPr>
+              <w:numPr>
+                <w:ilvl w:val="0"/>
+                <w:numId w:val="1"/>
+              </w:numPr>
+            </w:pPr>
+            <w:r>
+              <w:t>User enters Record ID</w:t>
+            </w:r>
+          </w:p>
           <w:p>
             <w:pPr>
               <w:numPr>
@@ -6246,13 +6276,7 @@
               <w:rPr>
                 <w:color w:val="FFFFFF" w:themeColor="background1"/>
               </w:rPr>
-              <w:t>Modify</w:t>
-            </w:r>
-            <w:r>
-              <w:rPr>
-                <w:color w:val="FFFFFF" w:themeColor="background1"/>
-              </w:rPr>
-              <w:t xml:space="preserve"> Telephone</w:t>
+              <w:t>Modify Telephone</w:t>
             </w:r>
           </w:p>
         </w:tc>
@@ -6625,6 +6649,19 @@
                 <w:numId w:val="1"/>
               </w:numPr>
             </w:pPr>
+            <w:r>
+              <w:t>User enters Record ID</w:t>
+            </w:r>
+          </w:p>
+          <w:p>
+            <w:pPr>
+              <w:numPr>
+                <w:ilvl w:val="0"/>
+                <w:numId w:val="1"/>
+              </w:numPr>
+            </w:pPr>
+            <w:bookmarkStart w:id="0" w:name="_GoBack"/>
+            <w:bookmarkEnd w:id="0"/>
             <w:r>
               <w:t>User enters new information for field</w:t>
             </w:r>
@@ -6812,13 +6849,7 @@
               <w:rPr>
                 <w:color w:val="FFFFFF" w:themeColor="background1"/>
               </w:rPr>
-              <w:t>Modify</w:t>
-            </w:r>
-            <w:r>
-              <w:rPr>
-                <w:color w:val="FFFFFF" w:themeColor="background1"/>
-              </w:rPr>
-              <w:t xml:space="preserve"> Email</w:t>
+              <w:t>Modify Email</w:t>
             </w:r>
           </w:p>
         </w:tc>
@@ -7184,6 +7215,17 @@
             <w:tcW w:w="3943" w:type="pct"/>
             <w:gridSpan w:val="3"/>
           </w:tcPr>
+          <w:p>
+            <w:pPr>
+              <w:numPr>
+                <w:ilvl w:val="0"/>
+                <w:numId w:val="1"/>
+              </w:numPr>
+            </w:pPr>
+            <w:r>
+              <w:t>User enters Record ID</w:t>
+            </w:r>
+          </w:p>
           <w:p>
             <w:pPr>
               <w:numPr>
@@ -7584,10 +7626,7 @@
           </w:tcPr>
           <w:p>
             <w:r>
-              <w:t xml:space="preserve">End User wants to </w:t>
-            </w:r>
-            <w:r>
-              <w:t>search by First Name</w:t>
+              <w:t>End User wants to search by First Name</w:t>
             </w:r>
           </w:p>
         </w:tc>
@@ -7946,13 +7985,7 @@
               <w:rPr>
                 <w:color w:val="FFFFFF" w:themeColor="background1"/>
               </w:rPr>
-              <w:t>Search by</w:t>
-            </w:r>
-            <w:r>
-              <w:rPr>
-                <w:color w:val="FFFFFF" w:themeColor="background1"/>
-              </w:rPr>
-              <w:t xml:space="preserve"> Last Name</w:t>
+              <w:t>Search by Last Name</w:t>
             </w:r>
           </w:p>
         </w:tc>
@@ -8152,13 +8185,7 @@
           </w:tcPr>
           <w:p>
             <w:r>
-              <w:t xml:space="preserve">End User wants to search by </w:t>
-            </w:r>
-            <w:r>
-              <w:t>Last</w:t>
-            </w:r>
-            <w:r>
-              <w:t xml:space="preserve"> Name</w:t>
+              <w:t>End User wants to search by Last Name</w:t>
             </w:r>
           </w:p>
         </w:tc>
@@ -8508,13 +8535,7 @@
               <w:rPr>
                 <w:color w:val="FFFFFF" w:themeColor="background1"/>
               </w:rPr>
-              <w:t>Search by</w:t>
-            </w:r>
-            <w:r>
-              <w:rPr>
-                <w:color w:val="FFFFFF" w:themeColor="background1"/>
-              </w:rPr>
-              <w:t xml:space="preserve"> </w:t>
+              <w:t xml:space="preserve">Search by </w:t>
             </w:r>
             <w:r>
               <w:rPr>
@@ -8720,10 +8741,7 @@
           </w:tcPr>
           <w:p>
             <w:r>
-              <w:t xml:space="preserve">End User wants to search by </w:t>
-            </w:r>
-            <w:r>
-              <w:t>Zip Code</w:t>
+              <w:t>End User wants to search by Zip Code</w:t>
             </w:r>
           </w:p>
         </w:tc>
@@ -8817,8 +8835,6 @@
             <w:r>
               <w:t>User has selected Search &amp; Zip Code</w:t>
             </w:r>
-            <w:bookmarkStart w:id="0" w:name="_GoBack"/>
-            <w:bookmarkEnd w:id="0"/>
           </w:p>
         </w:tc>
       </w:tr>
@@ -9069,13 +9085,7 @@
               <w:rPr>
                 <w:color w:val="FFFFFF" w:themeColor="background1"/>
               </w:rPr>
-              <w:t>Search by</w:t>
-            </w:r>
-            <w:r>
-              <w:rPr>
-                <w:color w:val="FFFFFF" w:themeColor="background1"/>
-              </w:rPr>
-              <w:t xml:space="preserve"> Telephone</w:t>
+              <w:t>Search by Telephone</w:t>
             </w:r>
           </w:p>
         </w:tc>
@@ -9275,10 +9285,7 @@
           </w:tcPr>
           <w:p>
             <w:r>
-              <w:t xml:space="preserve">End User wants to search by </w:t>
-            </w:r>
-            <w:r>
-              <w:t>Telephone</w:t>
+              <w:t>End User wants to search by Telephone</w:t>
             </w:r>
           </w:p>
         </w:tc>
@@ -9628,13 +9635,7 @@
               <w:rPr>
                 <w:color w:val="FFFFFF" w:themeColor="background1"/>
               </w:rPr>
-              <w:t>Search by</w:t>
-            </w:r>
-            <w:r>
-              <w:rPr>
-                <w:color w:val="FFFFFF" w:themeColor="background1"/>
-              </w:rPr>
-              <w:t xml:space="preserve"> Email</w:t>
+              <w:t>Search by Email</w:t>
             </w:r>
           </w:p>
         </w:tc>
@@ -9834,10 +9835,7 @@
           </w:tcPr>
           <w:p>
             <w:r>
-              <w:t xml:space="preserve">End User wants to search by </w:t>
-            </w:r>
-            <w:r>
-              <w:t>Email</w:t>
+              <w:t>End User wants to search by Email</w:t>
             </w:r>
           </w:p>
         </w:tc>
@@ -9929,10 +9927,7 @@
               </w:numPr>
             </w:pPr>
             <w:r>
-              <w:t xml:space="preserve">User has selected Search &amp; </w:t>
-            </w:r>
-            <w:r>
-              <w:t>Email</w:t>
+              <w:t>User has selected Search &amp; Email</w:t>
             </w:r>
           </w:p>
         </w:tc>

</xml_diff>